<commit_message>
Update Project 2003 Backup -T.docx
</commit_message>
<xml_diff>
--- a/Paper WOrk/Project 2003 Backup -T.docx
+++ b/Paper WOrk/Project 2003 Backup -T.docx
@@ -14197,7 +14197,7 @@
           <w:szCs w:val="28"/>
         </w:rPr>
         <w:drawing>
-          <wp:inline distT="0" distB="0" distL="0" distR="0" wp14:anchorId="30901CCF" wp14:editId="3A11DABC">
+          <wp:inline distT="0" distB="0" distL="0" distR="0" wp14:anchorId="30901CCF" wp14:editId="69400AD2">
             <wp:extent cx="5731510" cy="2513330"/>
             <wp:effectExtent l="0" t="0" r="2540" b="1270"/>
             <wp:docPr id="925356518" name="Picture 14" descr="A screenshot of a computer screen&#10;&#10;Description automatically generated"/>
@@ -14782,6 +14782,9 @@
         </mc:AlternateContent>
       </w:r>
       <w:r>
+        <w:rPr>
+          <w:noProof/>
+        </w:rPr>
         <w:drawing>
           <wp:inline distT="0" distB="0" distL="0" distR="0" wp14:anchorId="6CCAEEDB" wp14:editId="561CD235">
             <wp:extent cx="1981200" cy="4290683"/>
@@ -14900,6 +14903,9 @@
         </mc:AlternateContent>
       </w:r>
       <w:r>
+        <w:rPr>
+          <w:noProof/>
+        </w:rPr>
         <w:drawing>
           <wp:inline distT="0" distB="0" distL="0" distR="0" wp14:anchorId="0408453D" wp14:editId="160C5EB8">
             <wp:extent cx="1995777" cy="4357563"/>
@@ -14946,7 +14952,7 @@
         <mc:AlternateContent>
           <mc:Choice Requires="wps">
             <w:drawing>
-              <wp:anchor distT="0" distB="0" distL="114300" distR="114300" simplePos="0" relativeHeight="251662336" behindDoc="0" locked="0" layoutInCell="1" allowOverlap="1" wp14:anchorId="708E3F20" wp14:editId="73190112">
+              <wp:anchor distT="0" distB="0" distL="114300" distR="114300" simplePos="0" relativeHeight="251662336" behindDoc="0" locked="0" layoutInCell="1" allowOverlap="1" wp14:anchorId="708E3F20" wp14:editId="1EA81491">
                 <wp:simplePos x="0" y="0"/>
                 <wp:positionH relativeFrom="column">
                   <wp:posOffset>2154803</wp:posOffset>
@@ -14982,7 +14988,19 @@
                       </wps:spPr>
                       <wps:txbx>
                         <w:txbxContent>
-                          <w:p/>
+                          <w:p>
+                            <w:r>
+                              <w:t xml:space="preserve">This is the </w:t>
+                            </w:r>
+                            <w:proofErr w:type="gramStart"/>
+                            <w:r>
+                              <w:t>sign up</w:t>
+                            </w:r>
+                            <w:proofErr w:type="gramEnd"/>
+                            <w:r>
+                              <w:t xml:space="preserve"> page like the login in page it follows a similar structure with each text input field being in a column.  Once a user inputs valid data into all fields and presses submit it will then take them to the main home page. A user can also go back to the splash page with the back button on the bottom left.</w:t>
+                            </w:r>
+                          </w:p>
                         </w:txbxContent>
                       </wps:txbx>
                       <wps:bodyPr rot="0" spcFirstLastPara="0" vertOverflow="overflow" horzOverflow="overflow" vert="horz" wrap="square" lIns="91440" tIns="45720" rIns="91440" bIns="45720" numCol="1" spcCol="0" rtlCol="0" fromWordArt="0" anchor="t" anchorCtr="0" forceAA="0" compatLnSpc="1">
@@ -15008,7 +15026,19 @@
               <v:shape w14:anchorId="708E3F20" id="Text Box 6" o:spid="_x0000_s1032" type="#_x0000_t202" style="position:absolute;margin-left:169.65pt;margin-top:-1.9pt;width:329.9pt;height:339.95pt;z-index:251662336;visibility:visible;mso-wrap-style:square;mso-width-percent:0;mso-height-percent:0;mso-wrap-distance-left:9pt;mso-wrap-distance-top:0;mso-wrap-distance-right:9pt;mso-wrap-distance-bottom:0;mso-position-horizontal:absolute;mso-position-horizontal-relative:text;mso-position-vertical:absolute;mso-position-vertical-relative:text;mso-width-percent:0;mso-height-percent:0;mso-width-relative:margin;mso-height-relative:margin;v-text-anchor:top" o:gfxdata="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" fillcolor="white [3201]" strokeweight=".5pt">
                 <v:textbox>
                   <w:txbxContent>
-                    <w:p/>
+                    <w:p>
+                      <w:r>
+                        <w:t xml:space="preserve">This is the </w:t>
+                      </w:r>
+                      <w:proofErr w:type="gramStart"/>
+                      <w:r>
+                        <w:t>sign up</w:t>
+                      </w:r>
+                      <w:proofErr w:type="gramEnd"/>
+                      <w:r>
+                        <w:t xml:space="preserve"> page like the login in page it follows a similar structure with each text input field being in a column.  Once a user inputs valid data into all fields and presses submit it will then take them to the main home page. A user can also go back to the splash page with the back button on the bottom left.</w:t>
+                      </w:r>
+                    </w:p>
                   </w:txbxContent>
                 </v:textbox>
               </v:shape>
@@ -15017,6 +15047,9 @@
         </mc:AlternateContent>
       </w:r>
       <w:r>
+        <w:rPr>
+          <w:noProof/>
+        </w:rPr>
         <w:drawing>
           <wp:inline distT="0" distB="0" distL="0" distR="0" wp14:anchorId="3DBD61DE" wp14:editId="473FD0BF">
             <wp:extent cx="1978040" cy="4285753"/>
@@ -15056,6 +15089,188 @@
     </w:p>
     <w:p>
       <w:r>
+        <w:rPr>
+          <w:noProof/>
+        </w:rPr>
+        <mc:AlternateContent>
+          <mc:Choice Requires="wps">
+            <w:drawing>
+              <wp:anchor distT="0" distB="0" distL="114300" distR="114300" simplePos="0" relativeHeight="251663360" behindDoc="0" locked="0" layoutInCell="1" allowOverlap="1" wp14:anchorId="0BFF7374" wp14:editId="7FA49319">
+                <wp:simplePos x="0" y="0"/>
+                <wp:positionH relativeFrom="column">
+                  <wp:posOffset>2130950</wp:posOffset>
+                </wp:positionH>
+                <wp:positionV relativeFrom="paragraph">
+                  <wp:posOffset>5108</wp:posOffset>
+                </wp:positionV>
+                <wp:extent cx="4213583" cy="4142629"/>
+                <wp:effectExtent l="0" t="0" r="15875" b="10795"/>
+                <wp:wrapNone/>
+                <wp:docPr id="456955297" name="Text Box 7"/>
+                <wp:cNvGraphicFramePr/>
+                <a:graphic xmlns:a="http://schemas.openxmlformats.org/drawingml/2006/main">
+                  <a:graphicData uri="http://schemas.microsoft.com/office/word/2010/wordprocessingShape">
+                    <wps:wsp>
+                      <wps:cNvSpPr txBox="1"/>
+                      <wps:spPr>
+                        <a:xfrm>
+                          <a:off x="0" y="0"/>
+                          <a:ext cx="4213583" cy="4142629"/>
+                        </a:xfrm>
+                        <a:prstGeom prst="rect">
+                          <a:avLst/>
+                        </a:prstGeom>
+                        <a:solidFill>
+                          <a:schemeClr val="lt1"/>
+                        </a:solidFill>
+                        <a:ln w="6350">
+                          <a:solidFill>
+                            <a:prstClr val="black"/>
+                          </a:solidFill>
+                        </a:ln>
+                      </wps:spPr>
+                      <wps:txbx>
+                        <w:txbxContent>
+                          <w:p>
+                            <w:r>
+                              <w:t>This is the Main home page of the application</w:t>
+                            </w:r>
+                            <w:r>
+                              <w:t xml:space="preserve">. The top of the page features Page description text meaning the user knows what they are currently looking at. </w:t>
+                            </w:r>
+                          </w:p>
+                          <w:p>
+                            <w:r>
+                              <w:t xml:space="preserve">Theres a search bar at the top of page with bold text saying “Search” so the user instantly knows the function of the bar it also has </w:t>
+                            </w:r>
+                            <w:proofErr w:type="gramStart"/>
+                            <w:r>
+                              <w:t>an</w:t>
+                            </w:r>
+                            <w:proofErr w:type="gramEnd"/>
+                            <w:r>
+                              <w:t xml:space="preserve"> search icon which is the universal icon for a search bar like on google and YouTube. The search bar also shows the </w:t>
+                            </w:r>
+                            <w:proofErr w:type="gramStart"/>
+                            <w:r>
+                              <w:t>amount</w:t>
+                            </w:r>
+                            <w:proofErr w:type="gramEnd"/>
+                            <w:r>
+                              <w:t xml:space="preserve"> of devices that they currently have connected to their application.</w:t>
+                            </w:r>
+                          </w:p>
+                          <w:p>
+                            <w:r>
+                              <w:t>Then there are two buttons to filter and change the main page if a user has too many devices it may be easier for them to find the device their looking for in a grid pattern. There is also a filter button that will bring up a filter menu.</w:t>
+                            </w:r>
+                          </w:p>
+                          <w:p>
+                            <w:r>
+                              <w:t xml:space="preserve">The main page also features the cards which show the device. Each cards has an image associated to the device a name and then the auto filled information about its last </w:t>
+                            </w:r>
+                            <w:proofErr w:type="gramStart"/>
+                            <w:r>
+                              <w:t>maintain ,</w:t>
+                            </w:r>
+                            <w:proofErr w:type="gramEnd"/>
+                            <w:r>
+                              <w:t xml:space="preserve"> last updated GPS location and any warnings like if a device needs a new battery</w:t>
+                            </w:r>
+                            <w:r>
+                              <w:t>.</w:t>
+                            </w:r>
+                          </w:p>
+                          <w:p>
+                            <w:r>
+                              <w:t>At the bottom there is a navigation bar which features a QR code button that will take the user to the QR code scanner. A plus button which will take the user to create a new device page and a settings cog which will take a user to the settings page.</w:t>
+                            </w:r>
+                          </w:p>
+                        </w:txbxContent>
+                      </wps:txbx>
+                      <wps:bodyPr rot="0" spcFirstLastPara="0" vertOverflow="overflow" horzOverflow="overflow" vert="horz" wrap="square" lIns="91440" tIns="45720" rIns="91440" bIns="45720" numCol="1" spcCol="0" rtlCol="0" fromWordArt="0" anchor="t" anchorCtr="0" forceAA="0" compatLnSpc="1">
+                        <a:prstTxWarp prst="textNoShape">
+                          <a:avLst/>
+                        </a:prstTxWarp>
+                        <a:noAutofit/>
+                      </wps:bodyPr>
+                    </wps:wsp>
+                  </a:graphicData>
+                </a:graphic>
+              </wp:anchor>
+            </w:drawing>
+          </mc:Choice>
+          <mc:Fallback>
+            <w:pict>
+              <v:shape w14:anchorId="0BFF7374" id="Text Box 7" o:spid="_x0000_s1033" type="#_x0000_t202" style="position:absolute;margin-left:167.8pt;margin-top:.4pt;width:331.8pt;height:326.2pt;z-index:251663360;visibility:visible;mso-wrap-style:square;mso-wrap-distance-left:9pt;mso-wrap-distance-top:0;mso-wrap-distance-right:9pt;mso-wrap-distance-bottom:0;mso-position-horizontal:absolute;mso-position-horizontal-relative:text;mso-position-vertical:absolute;mso-position-vertical-relative:text;v-text-anchor:top" o:gfxdata="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" fillcolor="white [3201]" strokeweight=".5pt">
+                <v:textbox>
+                  <w:txbxContent>
+                    <w:p>
+                      <w:r>
+                        <w:t>This is the Main home page of the application</w:t>
+                      </w:r>
+                      <w:r>
+                        <w:t xml:space="preserve">. The top of the page features Page description text meaning the user knows what they are currently looking at. </w:t>
+                      </w:r>
+                    </w:p>
+                    <w:p>
+                      <w:r>
+                        <w:t xml:space="preserve">Theres a search bar at the top of page with bold text saying “Search” so the user instantly knows the function of the bar it also has </w:t>
+                      </w:r>
+                      <w:proofErr w:type="gramStart"/>
+                      <w:r>
+                        <w:t>an</w:t>
+                      </w:r>
+                      <w:proofErr w:type="gramEnd"/>
+                      <w:r>
+                        <w:t xml:space="preserve"> search icon which is the universal icon for a search bar like on google and YouTube. The search bar also shows the </w:t>
+                      </w:r>
+                      <w:proofErr w:type="gramStart"/>
+                      <w:r>
+                        <w:t>amount</w:t>
+                      </w:r>
+                      <w:proofErr w:type="gramEnd"/>
+                      <w:r>
+                        <w:t xml:space="preserve"> of devices that they currently have connected to their application.</w:t>
+                      </w:r>
+                    </w:p>
+                    <w:p>
+                      <w:r>
+                        <w:t>Then there are two buttons to filter and change the main page if a user has too many devices it may be easier for them to find the device their looking for in a grid pattern. There is also a filter button that will bring up a filter menu.</w:t>
+                      </w:r>
+                    </w:p>
+                    <w:p>
+                      <w:r>
+                        <w:t xml:space="preserve">The main page also features the cards which show the device. Each cards has an image associated to the device a name and then the auto filled information about its last </w:t>
+                      </w:r>
+                      <w:proofErr w:type="gramStart"/>
+                      <w:r>
+                        <w:t>maintain ,</w:t>
+                      </w:r>
+                      <w:proofErr w:type="gramEnd"/>
+                      <w:r>
+                        <w:t xml:space="preserve"> last updated GPS location and any warnings like if a device needs a new battery</w:t>
+                      </w:r>
+                      <w:r>
+                        <w:t>.</w:t>
+                      </w:r>
+                    </w:p>
+                    <w:p>
+                      <w:r>
+                        <w:t>At the bottom there is a navigation bar which features a QR code button that will take the user to the QR code scanner. A plus button which will take the user to create a new device page and a settings cog which will take a user to the settings page.</w:t>
+                      </w:r>
+                    </w:p>
+                  </w:txbxContent>
+                </v:textbox>
+              </v:shape>
+            </w:pict>
+          </mc:Fallback>
+        </mc:AlternateContent>
+      </w:r>
+      <w:r>
+        <w:rPr>
+          <w:noProof/>
+        </w:rPr>
         <w:drawing>
           <wp:inline distT="0" distB="0" distL="0" distR="0" wp14:anchorId="546F958C" wp14:editId="51B0D7DC">
             <wp:extent cx="1990725" cy="4230291"/>
@@ -15095,7 +15310,139 @@
     </w:p>
     <w:p>
       <w:r>
+        <w:rPr>
+          <w:noProof/>
+        </w:rPr>
         <w:lastRenderedPageBreak/>
+        <mc:AlternateContent>
+          <mc:Choice Requires="wps">
+            <w:drawing>
+              <wp:anchor distT="0" distB="0" distL="114300" distR="114300" simplePos="0" relativeHeight="251664384" behindDoc="0" locked="0" layoutInCell="1" allowOverlap="1" wp14:anchorId="459FE414" wp14:editId="2C83B828">
+                <wp:simplePos x="0" y="0"/>
+                <wp:positionH relativeFrom="column">
+                  <wp:posOffset>2115047</wp:posOffset>
+                </wp:positionH>
+                <wp:positionV relativeFrom="paragraph">
+                  <wp:posOffset>7951</wp:posOffset>
+                </wp:positionV>
+                <wp:extent cx="4293704" cy="4365266"/>
+                <wp:effectExtent l="0" t="0" r="12065" b="16510"/>
+                <wp:wrapNone/>
+                <wp:docPr id="610347969" name="Text Box 8"/>
+                <wp:cNvGraphicFramePr/>
+                <a:graphic xmlns:a="http://schemas.openxmlformats.org/drawingml/2006/main">
+                  <a:graphicData uri="http://schemas.microsoft.com/office/word/2010/wordprocessingShape">
+                    <wps:wsp>
+                      <wps:cNvSpPr txBox="1"/>
+                      <wps:spPr>
+                        <a:xfrm>
+                          <a:off x="0" y="0"/>
+                          <a:ext cx="4293704" cy="4365266"/>
+                        </a:xfrm>
+                        <a:prstGeom prst="rect">
+                          <a:avLst/>
+                        </a:prstGeom>
+                        <a:solidFill>
+                          <a:schemeClr val="lt1"/>
+                        </a:solidFill>
+                        <a:ln w="6350">
+                          <a:solidFill>
+                            <a:prstClr val="black"/>
+                          </a:solidFill>
+                        </a:ln>
+                      </wps:spPr>
+                      <wps:txbx>
+                        <w:txbxContent>
+                          <w:p>
+                            <w:r>
+                              <w:t>When the user presses the filter button this element will pop up and the background will darken</w:t>
+                            </w:r>
+                            <w:r>
+                              <w:t xml:space="preserve"> showing that the element is the only active item on the page that the user can interact with.</w:t>
+                            </w:r>
+                          </w:p>
+                          <w:p>
+                            <w:r>
+                              <w:t xml:space="preserve">The filters are in a list where a user can scroll done </w:t>
+                            </w:r>
+                            <w:proofErr w:type="gramStart"/>
+                            <w:r>
+                              <w:t>an</w:t>
+                            </w:r>
+                            <w:proofErr w:type="gramEnd"/>
+                            <w:r>
+                              <w:t xml:space="preserve"> select which filters they would like too add to more easily find their devices or document just a few of their devices without having to see them all. When a user is </w:t>
+                            </w:r>
+                            <w:proofErr w:type="gramStart"/>
+                            <w:r>
+                              <w:t>done</w:t>
+                            </w:r>
+                            <w:proofErr w:type="gramEnd"/>
+                            <w:r>
+                              <w:t xml:space="preserve"> they can Apply to see what they selected or press back to not apply their filters.</w:t>
+                            </w:r>
+                          </w:p>
+                          <w:p/>
+                        </w:txbxContent>
+                      </wps:txbx>
+                      <wps:bodyPr rot="0" spcFirstLastPara="0" vertOverflow="overflow" horzOverflow="overflow" vert="horz" wrap="square" lIns="91440" tIns="45720" rIns="91440" bIns="45720" numCol="1" spcCol="0" rtlCol="0" fromWordArt="0" anchor="t" anchorCtr="0" forceAA="0" compatLnSpc="1">
+                        <a:prstTxWarp prst="textNoShape">
+                          <a:avLst/>
+                        </a:prstTxWarp>
+                        <a:noAutofit/>
+                      </wps:bodyPr>
+                    </wps:wsp>
+                  </a:graphicData>
+                </a:graphic>
+              </wp:anchor>
+            </w:drawing>
+          </mc:Choice>
+          <mc:Fallback>
+            <w:pict>
+              <v:shape w14:anchorId="459FE414" id="Text Box 8" o:spid="_x0000_s1034" type="#_x0000_t202" style="position:absolute;margin-left:166.55pt;margin-top:.65pt;width:338.1pt;height:343.7pt;z-index:251664384;visibility:visible;mso-wrap-style:square;mso-wrap-distance-left:9pt;mso-wrap-distance-top:0;mso-wrap-distance-right:9pt;mso-wrap-distance-bottom:0;mso-position-horizontal:absolute;mso-position-horizontal-relative:text;mso-position-vertical:absolute;mso-position-vertical-relative:text;v-text-anchor:top" o:gfxdata="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" fillcolor="white [3201]" strokeweight=".5pt">
+                <v:textbox>
+                  <w:txbxContent>
+                    <w:p>
+                      <w:r>
+                        <w:t>When the user presses the filter button this element will pop up and the background will darken</w:t>
+                      </w:r>
+                      <w:r>
+                        <w:t xml:space="preserve"> showing that the element is the only active item on the page that the user can interact with.</w:t>
+                      </w:r>
+                    </w:p>
+                    <w:p>
+                      <w:r>
+                        <w:t xml:space="preserve">The filters are in a list where a user can scroll done </w:t>
+                      </w:r>
+                      <w:proofErr w:type="gramStart"/>
+                      <w:r>
+                        <w:t>an</w:t>
+                      </w:r>
+                      <w:proofErr w:type="gramEnd"/>
+                      <w:r>
+                        <w:t xml:space="preserve"> select which filters they would like too add to more easily find their devices or document just a few of their devices without having to see them all. When a user is </w:t>
+                      </w:r>
+                      <w:proofErr w:type="gramStart"/>
+                      <w:r>
+                        <w:t>done</w:t>
+                      </w:r>
+                      <w:proofErr w:type="gramEnd"/>
+                      <w:r>
+                        <w:t xml:space="preserve"> they can Apply to see what they selected or press back to not apply their filters.</w:t>
+                      </w:r>
+                    </w:p>
+                    <w:p/>
+                  </w:txbxContent>
+                </v:textbox>
+              </v:shape>
+            </w:pict>
+          </mc:Fallback>
+        </mc:AlternateContent>
+      </w:r>
+      <w:r>
+        <w:rPr>
+          <w:noProof/>
+        </w:rPr>
         <w:drawing>
           <wp:inline distT="0" distB="0" distL="0" distR="0" wp14:anchorId="6A039605" wp14:editId="74974201">
             <wp:extent cx="2019300" cy="4364838"/>
@@ -15135,6 +15482,104 @@
     </w:p>
     <w:p>
       <w:r>
+        <w:rPr>
+          <w:noProof/>
+        </w:rPr>
+        <mc:AlternateContent>
+          <mc:Choice Requires="wps">
+            <w:drawing>
+              <wp:anchor distT="0" distB="0" distL="114300" distR="114300" simplePos="0" relativeHeight="251665408" behindDoc="0" locked="0" layoutInCell="1" allowOverlap="1" wp14:anchorId="27A5CCB2" wp14:editId="3F916FA5">
+                <wp:simplePos x="0" y="0"/>
+                <wp:positionH relativeFrom="column">
+                  <wp:posOffset>2107096</wp:posOffset>
+                </wp:positionH>
+                <wp:positionV relativeFrom="paragraph">
+                  <wp:posOffset>6516</wp:posOffset>
+                </wp:positionV>
+                <wp:extent cx="4317558" cy="4222142"/>
+                <wp:effectExtent l="0" t="0" r="26035" b="26035"/>
+                <wp:wrapNone/>
+                <wp:docPr id="1974377578" name="Text Box 9"/>
+                <wp:cNvGraphicFramePr/>
+                <a:graphic xmlns:a="http://schemas.openxmlformats.org/drawingml/2006/main">
+                  <a:graphicData uri="http://schemas.microsoft.com/office/word/2010/wordprocessingShape">
+                    <wps:wsp>
+                      <wps:cNvSpPr txBox="1"/>
+                      <wps:spPr>
+                        <a:xfrm>
+                          <a:off x="0" y="0"/>
+                          <a:ext cx="4317558" cy="4222142"/>
+                        </a:xfrm>
+                        <a:prstGeom prst="rect">
+                          <a:avLst/>
+                        </a:prstGeom>
+                        <a:solidFill>
+                          <a:schemeClr val="lt1"/>
+                        </a:solidFill>
+                        <a:ln w="6350">
+                          <a:solidFill>
+                            <a:prstClr val="black"/>
+                          </a:solidFill>
+                        </a:ln>
+                      </wps:spPr>
+                      <wps:txbx>
+                        <w:txbxContent>
+                          <w:p>
+                            <w:r>
+                              <w:t xml:space="preserve">This is the main page in the Grid formation this can be used when the user wants to see more devices at once so if they want to find a device but </w:t>
+                            </w:r>
+                            <w:proofErr w:type="gramStart"/>
+                            <w:r>
+                              <w:t>cant</w:t>
+                            </w:r>
+                            <w:proofErr w:type="gramEnd"/>
+                            <w:r>
+                              <w:t xml:space="preserve"> remember its name or they have too many devices and don’t want to scroll all the way through a vertical list they can more easily search through each item.</w:t>
+                            </w:r>
+                          </w:p>
+                        </w:txbxContent>
+                      </wps:txbx>
+                      <wps:bodyPr rot="0" spcFirstLastPara="0" vertOverflow="overflow" horzOverflow="overflow" vert="horz" wrap="square" lIns="91440" tIns="45720" rIns="91440" bIns="45720" numCol="1" spcCol="0" rtlCol="0" fromWordArt="0" anchor="t" anchorCtr="0" forceAA="0" compatLnSpc="1">
+                        <a:prstTxWarp prst="textNoShape">
+                          <a:avLst/>
+                        </a:prstTxWarp>
+                        <a:noAutofit/>
+                      </wps:bodyPr>
+                    </wps:wsp>
+                  </a:graphicData>
+                </a:graphic>
+              </wp:anchor>
+            </w:drawing>
+          </mc:Choice>
+          <mc:Fallback>
+            <w:pict>
+              <v:shape w14:anchorId="27A5CCB2" id="Text Box 9" o:spid="_x0000_s1035" type="#_x0000_t202" style="position:absolute;margin-left:165.9pt;margin-top:.5pt;width:339.95pt;height:332.45pt;z-index:251665408;visibility:visible;mso-wrap-style:square;mso-wrap-distance-left:9pt;mso-wrap-distance-top:0;mso-wrap-distance-right:9pt;mso-wrap-distance-bottom:0;mso-position-horizontal:absolute;mso-position-horizontal-relative:text;mso-position-vertical:absolute;mso-position-vertical-relative:text;v-text-anchor:top" o:gfxdata="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" fillcolor="white [3201]" strokeweight=".5pt">
+                <v:textbox>
+                  <w:txbxContent>
+                    <w:p>
+                      <w:r>
+                        <w:t xml:space="preserve">This is the main page in the Grid formation this can be used when the user wants to see more devices at once so if they want to find a device but </w:t>
+                      </w:r>
+                      <w:proofErr w:type="gramStart"/>
+                      <w:r>
+                        <w:t>cant</w:t>
+                      </w:r>
+                      <w:proofErr w:type="gramEnd"/>
+                      <w:r>
+                        <w:t xml:space="preserve"> remember its name or they have too many devices and don’t want to scroll all the way through a vertical list they can more easily search through each item.</w:t>
+                      </w:r>
+                    </w:p>
+                  </w:txbxContent>
+                </v:textbox>
+              </v:shape>
+            </w:pict>
+          </mc:Fallback>
+        </mc:AlternateContent>
+      </w:r>
+      <w:r>
+        <w:rPr>
+          <w:noProof/>
+        </w:rPr>
         <w:drawing>
           <wp:inline distT="0" distB="0" distL="0" distR="0" wp14:anchorId="582D2C19" wp14:editId="00412CB3">
             <wp:extent cx="1965813" cy="4219575"/>
@@ -15184,10 +15629,132 @@
       </w:pPr>
       <w:r>
         <w:rPr>
+          <w:noProof/>
           <w:sz w:val="28"/>
           <w:szCs w:val="28"/>
         </w:rPr>
         <w:lastRenderedPageBreak/>
+        <mc:AlternateContent>
+          <mc:Choice Requires="wps">
+            <w:drawing>
+              <wp:anchor distT="0" distB="0" distL="114300" distR="114300" simplePos="0" relativeHeight="251666432" behindDoc="0" locked="0" layoutInCell="1" allowOverlap="1" wp14:anchorId="7D6F0572" wp14:editId="5D4F7CDB">
+                <wp:simplePos x="0" y="0"/>
+                <wp:positionH relativeFrom="column">
+                  <wp:posOffset>2067339</wp:posOffset>
+                </wp:positionH>
+                <wp:positionV relativeFrom="paragraph">
+                  <wp:posOffset>-7951</wp:posOffset>
+                </wp:positionV>
+                <wp:extent cx="4015409" cy="4134678"/>
+                <wp:effectExtent l="0" t="0" r="23495" b="18415"/>
+                <wp:wrapNone/>
+                <wp:docPr id="189116562" name="Text Box 10"/>
+                <wp:cNvGraphicFramePr/>
+                <a:graphic xmlns:a="http://schemas.openxmlformats.org/drawingml/2006/main">
+                  <a:graphicData uri="http://schemas.microsoft.com/office/word/2010/wordprocessingShape">
+                    <wps:wsp>
+                      <wps:cNvSpPr txBox="1"/>
+                      <wps:spPr>
+                        <a:xfrm>
+                          <a:off x="0" y="0"/>
+                          <a:ext cx="4015409" cy="4134678"/>
+                        </a:xfrm>
+                        <a:prstGeom prst="rect">
+                          <a:avLst/>
+                        </a:prstGeom>
+                        <a:solidFill>
+                          <a:schemeClr val="lt1"/>
+                        </a:solidFill>
+                        <a:ln w="6350">
+                          <a:solidFill>
+                            <a:prstClr val="black"/>
+                          </a:solidFill>
+                        </a:ln>
+                      </wps:spPr>
+                      <wps:txbx>
+                        <w:txbxContent>
+                          <w:p>
+                            <w:r>
+                              <w:t>This is the page shown when a user clicks on a device</w:t>
+                            </w:r>
+                            <w:r>
+                              <w:t xml:space="preserve">. This page shows the user the map of the GPS location and when the device was </w:t>
+                            </w:r>
+                            <w:proofErr w:type="gramStart"/>
+                            <w:r>
+                              <w:t>installed ,</w:t>
+                            </w:r>
+                            <w:proofErr w:type="gramEnd"/>
+                            <w:r>
+                              <w:t xml:space="preserve"> last maintained and any additional notes on the device. The user can also see the log history this would we useful to the user if they want to see previous maintenance dates notes etc. There is also a QR button that shows the devices QR code that could be printed </w:t>
+                            </w:r>
+                            <w:proofErr w:type="gramStart"/>
+                            <w:r>
+                              <w:t>off of</w:t>
+                            </w:r>
+                            <w:proofErr w:type="gramEnd"/>
+                            <w:r>
+                              <w:t xml:space="preserve"> shared to allow others to find the device easier.</w:t>
+                            </w:r>
+                          </w:p>
+                          <w:p/>
+                        </w:txbxContent>
+                      </wps:txbx>
+                      <wps:bodyPr rot="0" spcFirstLastPara="0" vertOverflow="overflow" horzOverflow="overflow" vert="horz" wrap="square" lIns="91440" tIns="45720" rIns="91440" bIns="45720" numCol="1" spcCol="0" rtlCol="0" fromWordArt="0" anchor="t" anchorCtr="0" forceAA="0" compatLnSpc="1">
+                        <a:prstTxWarp prst="textNoShape">
+                          <a:avLst/>
+                        </a:prstTxWarp>
+                        <a:noAutofit/>
+                      </wps:bodyPr>
+                    </wps:wsp>
+                  </a:graphicData>
+                </a:graphic>
+              </wp:anchor>
+            </w:drawing>
+          </mc:Choice>
+          <mc:Fallback>
+            <w:pict>
+              <v:shape w14:anchorId="7D6F0572" id="Text Box 10" o:spid="_x0000_s1036" type="#_x0000_t202" style="position:absolute;margin-left:162.8pt;margin-top:-.65pt;width:316.15pt;height:325.55pt;z-index:251666432;visibility:visible;mso-wrap-style:square;mso-wrap-distance-left:9pt;mso-wrap-distance-top:0;mso-wrap-distance-right:9pt;mso-wrap-distance-bottom:0;mso-position-horizontal:absolute;mso-position-horizontal-relative:text;mso-position-vertical:absolute;mso-position-vertical-relative:text;v-text-anchor:top" o:gfxdata="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" fillcolor="white [3201]" strokeweight=".5pt">
+                <v:textbox>
+                  <w:txbxContent>
+                    <w:p>
+                      <w:r>
+                        <w:t>This is the page shown when a user clicks on a device</w:t>
+                      </w:r>
+                      <w:r>
+                        <w:t xml:space="preserve">. This page shows the user the map of the GPS location and when the device was </w:t>
+                      </w:r>
+                      <w:proofErr w:type="gramStart"/>
+                      <w:r>
+                        <w:t>installed ,</w:t>
+                      </w:r>
+                      <w:proofErr w:type="gramEnd"/>
+                      <w:r>
+                        <w:t xml:space="preserve"> last maintained and any additional notes on the device. The user can also see the log history this would we useful to the user if they want to see previous maintenance dates notes etc. There is also a QR button that shows the devices QR code that could be printed </w:t>
+                      </w:r>
+                      <w:proofErr w:type="gramStart"/>
+                      <w:r>
+                        <w:t>off of</w:t>
+                      </w:r>
+                      <w:proofErr w:type="gramEnd"/>
+                      <w:r>
+                        <w:t xml:space="preserve"> shared to allow others to find the device easier.</w:t>
+                      </w:r>
+                    </w:p>
+                    <w:p/>
+                  </w:txbxContent>
+                </v:textbox>
+              </v:shape>
+            </w:pict>
+          </mc:Fallback>
+        </mc:AlternateContent>
+      </w:r>
+      <w:r>
+        <w:rPr>
+          <w:noProof/>
+          <w:sz w:val="28"/>
+          <w:szCs w:val="28"/>
+        </w:rPr>
         <w:drawing>
           <wp:inline distT="0" distB="0" distL="0" distR="0" wp14:anchorId="4CB6ACB0" wp14:editId="182B1EAB">
             <wp:extent cx="1955809" cy="4143375"/>
@@ -15234,6 +15801,144 @@
       </w:pPr>
       <w:r>
         <w:rPr>
+          <w:noProof/>
+          <w:sz w:val="28"/>
+          <w:szCs w:val="28"/>
+        </w:rPr>
+        <mc:AlternateContent>
+          <mc:Choice Requires="wps">
+            <w:drawing>
+              <wp:anchor distT="0" distB="0" distL="114300" distR="114300" simplePos="0" relativeHeight="251667456" behindDoc="0" locked="0" layoutInCell="1" allowOverlap="1" wp14:anchorId="106C862A" wp14:editId="1F6B0F70">
+                <wp:simplePos x="0" y="0"/>
+                <wp:positionH relativeFrom="column">
+                  <wp:posOffset>2051437</wp:posOffset>
+                </wp:positionH>
+                <wp:positionV relativeFrom="paragraph">
+                  <wp:posOffset>17587</wp:posOffset>
+                </wp:positionV>
+                <wp:extent cx="4047213" cy="4142629"/>
+                <wp:effectExtent l="0" t="0" r="10795" b="10795"/>
+                <wp:wrapNone/>
+                <wp:docPr id="991445864" name="Text Box 11"/>
+                <wp:cNvGraphicFramePr/>
+                <a:graphic xmlns:a="http://schemas.openxmlformats.org/drawingml/2006/main">
+                  <a:graphicData uri="http://schemas.microsoft.com/office/word/2010/wordprocessingShape">
+                    <wps:wsp>
+                      <wps:cNvSpPr txBox="1"/>
+                      <wps:spPr>
+                        <a:xfrm>
+                          <a:off x="0" y="0"/>
+                          <a:ext cx="4047213" cy="4142629"/>
+                        </a:xfrm>
+                        <a:prstGeom prst="rect">
+                          <a:avLst/>
+                        </a:prstGeom>
+                        <a:solidFill>
+                          <a:schemeClr val="lt1"/>
+                        </a:solidFill>
+                        <a:ln w="6350">
+                          <a:solidFill>
+                            <a:prstClr val="black"/>
+                          </a:solidFill>
+                        </a:ln>
+                      </wps:spPr>
+                      <wps:txbx>
+                        <w:txbxContent>
+                          <w:p>
+                            <w:r>
+                              <w:t xml:space="preserve">This is the enter details page. When a user clicks the plus </w:t>
+                            </w:r>
+                            <w:proofErr w:type="gramStart"/>
+                            <w:r>
+                              <w:t>icon</w:t>
+                            </w:r>
+                            <w:proofErr w:type="gramEnd"/>
+                            <w:r>
+                              <w:t xml:space="preserve"> this page will appear and allow the user to enter new device details. Each input form is </w:t>
+                            </w:r>
+                            <w:r>
+                              <w:t>laid</w:t>
+                            </w:r>
+                            <w:r>
+                              <w:t xml:space="preserve"> out in a list like the rest of the input forms to bring </w:t>
+                            </w:r>
+                            <w:r>
+                              <w:t>uniformity</w:t>
+                            </w:r>
+                            <w:r>
+                              <w:t xml:space="preserve"> to the application and so that users can easily </w:t>
+                            </w:r>
+                            <w:r>
+                              <w:t>use the app.</w:t>
+                            </w:r>
+                          </w:p>
+                          <w:p>
+                            <w:r>
+                              <w:t>At the bottom there is a back button and an accept button which fit the style of the rest of the application. The user will know what these buttons do automatically as these are universal accept and back button in most apps.</w:t>
+                            </w:r>
+                          </w:p>
+                        </w:txbxContent>
+                      </wps:txbx>
+                      <wps:bodyPr rot="0" spcFirstLastPara="0" vertOverflow="overflow" horzOverflow="overflow" vert="horz" wrap="square" lIns="91440" tIns="45720" rIns="91440" bIns="45720" numCol="1" spcCol="0" rtlCol="0" fromWordArt="0" anchor="t" anchorCtr="0" forceAA="0" compatLnSpc="1">
+                        <a:prstTxWarp prst="textNoShape">
+                          <a:avLst/>
+                        </a:prstTxWarp>
+                        <a:noAutofit/>
+                      </wps:bodyPr>
+                    </wps:wsp>
+                  </a:graphicData>
+                </a:graphic>
+              </wp:anchor>
+            </w:drawing>
+          </mc:Choice>
+          <mc:Fallback>
+            <w:pict>
+              <v:shape w14:anchorId="106C862A" id="Text Box 11" o:spid="_x0000_s1037" type="#_x0000_t202" style="position:absolute;margin-left:161.55pt;margin-top:1.4pt;width:318.7pt;height:326.2pt;z-index:251667456;visibility:visible;mso-wrap-style:square;mso-wrap-distance-left:9pt;mso-wrap-distance-top:0;mso-wrap-distance-right:9pt;mso-wrap-distance-bottom:0;mso-position-horizontal:absolute;mso-position-horizontal-relative:text;mso-position-vertical:absolute;mso-position-vertical-relative:text;v-text-anchor:top" o:gfxdata="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" fillcolor="white [3201]" strokeweight=".5pt">
+                <v:textbox>
+                  <w:txbxContent>
+                    <w:p>
+                      <w:r>
+                        <w:t xml:space="preserve">This is the enter details page. When a user clicks the plus </w:t>
+                      </w:r>
+                      <w:proofErr w:type="gramStart"/>
+                      <w:r>
+                        <w:t>icon</w:t>
+                      </w:r>
+                      <w:proofErr w:type="gramEnd"/>
+                      <w:r>
+                        <w:t xml:space="preserve"> this page will appear and allow the user to enter new device details. Each input form is </w:t>
+                      </w:r>
+                      <w:r>
+                        <w:t>laid</w:t>
+                      </w:r>
+                      <w:r>
+                        <w:t xml:space="preserve"> out in a list like the rest of the input forms to bring </w:t>
+                      </w:r>
+                      <w:r>
+                        <w:t>uniformity</w:t>
+                      </w:r>
+                      <w:r>
+                        <w:t xml:space="preserve"> to the application and so that users can easily </w:t>
+                      </w:r>
+                      <w:r>
+                        <w:t>use the app.</w:t>
+                      </w:r>
+                    </w:p>
+                    <w:p>
+                      <w:r>
+                        <w:t>At the bottom there is a back button and an accept button which fit the style of the rest of the application. The user will know what these buttons do automatically as these are universal accept and back button in most apps.</w:t>
+                      </w:r>
+                    </w:p>
+                  </w:txbxContent>
+                </v:textbox>
+              </v:shape>
+            </w:pict>
+          </mc:Fallback>
+        </mc:AlternateContent>
+      </w:r>
+      <w:r>
+        <w:rPr>
+          <w:noProof/>
           <w:sz w:val="28"/>
           <w:szCs w:val="28"/>
         </w:rPr>
@@ -15298,6 +16003,7 @@
       </w:pPr>
       <w:r>
         <w:rPr>
+          <w:noProof/>
           <w:sz w:val="28"/>
           <w:szCs w:val="28"/>
         </w:rPr>

</xml_diff>